<commit_message>
Edited some things in minutes
</commit_message>
<xml_diff>
--- a/IT1F1_Minutes_Week1.docx
+++ b/IT1F1_Minutes_Week1.docx
@@ -1,6 +1,6 @@
 
 <file path=word/document.xml><?xml version="1.0" encoding="utf-8"?>
-<w:document xmlns:wpc="http://schemas.microsoft.com/office/word/2010/wordprocessingCanvas" xmlns:cx="http://schemas.microsoft.com/office/drawing/2014/chartex" xmlns:cx1="http://schemas.microsoft.com/office/drawing/2015/9/8/chartex" xmlns:cx2="http://schemas.microsoft.com/office/drawing/2015/10/21/chartex" xmlns:cx3="http://schemas.microsoft.com/office/drawing/2016/5/9/chartex" xmlns:cx4="http://schemas.microsoft.com/office/drawing/2016/5/10/chartex" xmlns:cx5="http://schemas.microsoft.com/office/drawing/2016/5/11/chartex" xmlns:cx6="http://schemas.microsoft.com/office/drawing/2016/5/12/chartex" xmlns:cx7="http://schemas.microsoft.com/office/drawing/2016/5/13/chartex" xmlns:cx8="http://schemas.microsoft.com/office/drawing/2016/5/14/chartex" xmlns:mc="http://schemas.openxmlformats.org/markup-compatibility/2006" xmlns:aink="http://schemas.microsoft.com/office/drawing/2016/ink" xmlns:am3d="http://schemas.microsoft.com/office/drawing/2017/model3d" xmlns:o="urn:schemas-microsoft-com:office:office" xmlns:r="http://schemas.openxmlformats.org/officeDocument/2006/relationships" xmlns:m="http://schemas.openxmlformats.org/officeDocument/2006/math" xmlns:v="urn:schemas-microsoft-com:vml" xmlns:wp14="http://schemas.microsoft.com/office/word/2010/wordprocessingDrawing" xmlns:wp="http://schemas.openxmlformats.org/drawingml/2006/wordprocessingDrawing" xmlns:w10="urn:schemas-microsoft-com:office:word" xmlns:w="http://schemas.openxmlformats.org/wordprocessingml/2006/main" xmlns:w14="http://schemas.microsoft.com/office/word/2010/wordml" xmlns:w15="http://schemas.microsoft.com/office/word/2012/wordml" xmlns:w16cid="http://schemas.microsoft.com/office/word/2016/wordml/cid" xmlns:w16se="http://schemas.microsoft.com/office/word/2015/wordml/symex" xmlns:wpg="http://schemas.microsoft.com/office/word/2010/wordprocessingGroup" xmlns:wpi="http://schemas.microsoft.com/office/word/2010/wordprocessingInk" xmlns:wne="http://schemas.microsoft.com/office/word/2006/wordml" xmlns:wps="http://schemas.microsoft.com/office/word/2010/wordprocessingShape" mc:Ignorable="w14 w15 w16se w16cid wp14">
+<w:document xmlns:wpc="http://schemas.microsoft.com/office/word/2010/wordprocessingCanvas" xmlns:mc="http://schemas.openxmlformats.org/markup-compatibility/2006" xmlns:o="urn:schemas-microsoft-com:office:office" xmlns:r="http://schemas.openxmlformats.org/officeDocument/2006/relationships" xmlns:m="http://schemas.openxmlformats.org/officeDocument/2006/math" xmlns:v="urn:schemas-microsoft-com:vml" xmlns:wp14="http://schemas.microsoft.com/office/word/2010/wordprocessingDrawing" xmlns:wp="http://schemas.openxmlformats.org/drawingml/2006/wordprocessingDrawing" xmlns:w10="urn:schemas-microsoft-com:office:word" xmlns:w="http://schemas.openxmlformats.org/wordprocessingml/2006/main" xmlns:w14="http://schemas.microsoft.com/office/word/2010/wordml" xmlns:w15="http://schemas.microsoft.com/office/word/2012/wordml" xmlns:wpg="http://schemas.microsoft.com/office/word/2010/wordprocessingGroup" xmlns:wpi="http://schemas.microsoft.com/office/word/2010/wordprocessingInk" xmlns:wne="http://schemas.microsoft.com/office/word/2006/wordml" xmlns:wps="http://schemas.microsoft.com/office/word/2010/wordprocessingShape" mc:Ignorable="w14 w15 wp14">
   <w:body>
     <w:p>
       <w:pPr>
@@ -61,7 +61,7 @@
           <w:insideV w:val="dotted" w:sz="4" w:space="0" w:color="auto"/>
         </w:tblBorders>
         <w:shd w:val="clear" w:color="auto" w:fill="F3F3F3"/>
-        <w:tblLook w:val="00BF" w:firstRow="1" w:lastRow="0" w:firstColumn="1" w:lastColumn="0" w:noHBand="0" w:noVBand="0"/>
+        <w:tblLook w:val="00A0" w:firstRow="1" w:lastRow="0" w:firstColumn="1" w:lastColumn="0" w:noHBand="0" w:noVBand="0"/>
       </w:tblPr>
       <w:tblGrid>
         <w:gridCol w:w="1821"/>
@@ -277,13 +277,17 @@
               </w:rPr>
               <w:t>HL</w:t>
             </w:r>
-            <w:bookmarkStart w:id="0" w:name="_GoBack"/>
-            <w:bookmarkEnd w:id="0"/>
             <w:r>
               <w:rPr>
                 <w:lang w:val="en-GB"/>
               </w:rPr>
               <w:t xml:space="preserve"> Stenden University of Applied Sciences</w:t>
+            </w:r>
+            <w:r>
+              <w:rPr>
+                <w:lang w:val="en-GB"/>
+              </w:rPr>
+              <w:t xml:space="preserve"> (using Skype)</w:t>
             </w:r>
           </w:p>
         </w:tc>
@@ -470,7 +474,7 @@
               <w:rPr>
                 <w:lang w:val="en-GB"/>
               </w:rPr>
-              <w:t>.</w:t>
+              <w:t>, Victor</w:t>
             </w:r>
           </w:p>
           <w:p>
@@ -637,13 +641,19 @@
               <w:rPr>
                 <w:lang w:val="en-GB"/>
               </w:rPr>
-              <w:t>end the minutes</w:t>
-            </w:r>
-            <w:r>
-              <w:rPr>
-                <w:lang w:val="en-GB"/>
-              </w:rPr>
-              <w:t xml:space="preserve"> and registrations only</w:t>
+              <w:t xml:space="preserve">end the </w:t>
+            </w:r>
+            <w:r>
+              <w:rPr>
+                <w:lang w:val="en-GB"/>
+              </w:rPr>
+              <w:t xml:space="preserve">time </w:t>
+            </w:r>
+            <w:r>
+              <w:rPr>
+                <w:lang w:val="en-GB"/>
+              </w:rPr>
+              <w:t>registrations only</w:t>
             </w:r>
             <w:r>
               <w:rPr>
@@ -688,7 +698,7 @@
               <w:rPr>
                 <w:lang w:val="en-GB"/>
               </w:rPr>
-              <w:t>Victor signs the minutes, not Rene(or both)</w:t>
+              <w:t>Send the minutes to both Rene And Victor</w:t>
             </w:r>
           </w:p>
           <w:p>
@@ -715,7 +725,7 @@
               <w:rPr>
                 <w:lang w:val="en-GB"/>
               </w:rPr>
-              <w:t>No budget was mentioned, will update us when he knows</w:t>
+              <w:t>Victor signs the minutes, not Rene(or both)</w:t>
             </w:r>
           </w:p>
           <w:p>
@@ -742,13 +752,7 @@
               <w:rPr>
                 <w:lang w:val="en-GB"/>
               </w:rPr>
-              <w:t>The client</w:t>
-            </w:r>
-            <w:r>
-              <w:rPr>
-                <w:lang w:val="en-GB"/>
-              </w:rPr>
-              <w:t xml:space="preserve"> needs our weekly report either via mail or phone to know our progress.</w:t>
+              <w:t>No budget was mentioned, will update us when he knows</w:t>
             </w:r>
           </w:p>
           <w:p>
@@ -775,7 +779,13 @@
               <w:rPr>
                 <w:lang w:val="en-GB"/>
               </w:rPr>
-              <w:t>You can start working on the designs as soon as possible, the client needs just three designs.</w:t>
+              <w:t>The client</w:t>
+            </w:r>
+            <w:r>
+              <w:rPr>
+                <w:lang w:val="en-GB"/>
+              </w:rPr>
+              <w:t xml:space="preserve"> needs our weekly report either via mail or phone to know our progress.</w:t>
             </w:r>
           </w:p>
           <w:p>
@@ -802,7 +812,7 @@
               <w:rPr>
                 <w:lang w:val="en-GB"/>
               </w:rPr>
-              <w:t>The goal of the project is efficiency making data available to anyone in anywhere.</w:t>
+              <w:t>You can start working on the designs as soon as possible, the client needs just three designs.</w:t>
             </w:r>
           </w:p>
           <w:p>
@@ -829,7 +839,7 @@
               <w:rPr>
                 <w:lang w:val="en-GB"/>
               </w:rPr>
-              <w:t>The goal of the organisation is making money and a good product.</w:t>
+              <w:t>The goal of the project is efficiency making data available to anyone in anywhere.</w:t>
             </w:r>
           </w:p>
           <w:p>
@@ -856,19 +866,7 @@
               <w:rPr>
                 <w:lang w:val="en-GB"/>
               </w:rPr>
-              <w:t>Resources are not available to us, just the skills we know and our knowledge</w:t>
-            </w:r>
-            <w:r>
-              <w:rPr>
-                <w:lang w:val="en-GB"/>
-              </w:rPr>
-              <w:t>.</w:t>
-            </w:r>
-            <w:r>
-              <w:rPr>
-                <w:lang w:val="en-GB"/>
-              </w:rPr>
-              <w:t xml:space="preserve">  </w:t>
+              <w:t>The goal of the organisation is making money and a good product.</w:t>
             </w:r>
           </w:p>
           <w:p>
@@ -895,7 +893,7 @@
               <w:rPr>
                 <w:lang w:val="en-GB"/>
               </w:rPr>
-              <w:t>Deliver the product on time</w:t>
+              <w:t>Resources are not available to us, just the skills we know and our knowledge</w:t>
             </w:r>
             <w:r>
               <w:rPr>
@@ -907,7 +905,7 @@
               <w:rPr>
                 <w:lang w:val="en-GB"/>
               </w:rPr>
-              <w:t xml:space="preserve"> </w:t>
+              <w:t xml:space="preserve">  </w:t>
             </w:r>
           </w:p>
           <w:p>
@@ -934,7 +932,19 @@
               <w:rPr>
                 <w:lang w:val="en-GB"/>
               </w:rPr>
-              <w:t>Goal is efficiency, to make money, and that all data is available everywhere</w:t>
+              <w:t>Deliver the product on time</w:t>
+            </w:r>
+            <w:r>
+              <w:rPr>
+                <w:lang w:val="en-GB"/>
+              </w:rPr>
+              <w:t>.</w:t>
+            </w:r>
+            <w:r>
+              <w:rPr>
+                <w:lang w:val="en-GB"/>
+              </w:rPr>
+              <w:t xml:space="preserve"> </w:t>
             </w:r>
           </w:p>
           <w:p>
@@ -961,7 +971,7 @@
               <w:rPr>
                 <w:lang w:val="en-GB"/>
               </w:rPr>
-              <w:t>Management is the initiative taker</w:t>
+              <w:t>Goal is efficiency, to make money, and that all data is available everywhere</w:t>
             </w:r>
           </w:p>
           <w:p>
@@ -988,7 +998,7 @@
               <w:rPr>
                 <w:lang w:val="en-GB"/>
               </w:rPr>
-              <w:t>Maintenances will be discussed at the end of the project</w:t>
+              <w:t>Management is the initiative taker</w:t>
             </w:r>
           </w:p>
           <w:p>
@@ -1015,7 +1025,7 @@
               <w:rPr>
                 <w:lang w:val="en-GB"/>
               </w:rPr>
-              <w:t>No Previous resources available</w:t>
+              <w:t>Maintenances will be discussed at the end of the project</w:t>
             </w:r>
           </w:p>
           <w:p>
@@ -1042,53 +1052,7 @@
               <w:rPr>
                 <w:lang w:val="en-GB"/>
               </w:rPr>
-              <w:t xml:space="preserve">Stakeholders, upper management, clients, help </w:t>
-            </w:r>
-            <w:proofErr w:type="spellStart"/>
-            <w:r>
-              <w:rPr>
-                <w:lang w:val="en-GB"/>
-              </w:rPr>
-              <w:t>desks.etc</w:t>
-            </w:r>
-            <w:proofErr w:type="spellEnd"/>
-          </w:p>
-          <w:p>
-            <w:pPr>
-              <w:rPr>
-                <w:b/>
-                <w:lang w:val="en-GB"/>
-              </w:rPr>
-            </w:pPr>
-          </w:p>
-        </w:tc>
-      </w:tr>
-      <w:tr>
-        <w:tc>
-          <w:tcPr>
-            <w:tcW w:w="8505" w:type="dxa"/>
-            <w:gridSpan w:val="5"/>
-            <w:shd w:val="clear" w:color="auto" w:fill="F3F3F3"/>
-          </w:tcPr>
-          <w:p>
-            <w:pPr>
-              <w:rPr>
-                <w:b/>
-                <w:lang w:val="en-GB"/>
-              </w:rPr>
-            </w:pPr>
-            <w:r>
-              <w:rPr>
-                <w:b/>
-                <w:lang w:val="en-GB"/>
-              </w:rPr>
-              <w:t>Decisions</w:t>
-            </w:r>
-            <w:r>
-              <w:rPr>
-                <w:lang w:val="en-GB"/>
-              </w:rPr>
-              <w:t xml:space="preserve"> </w:t>
+              <w:t>No Previous resources available</w:t>
             </w:r>
           </w:p>
           <w:p>
@@ -1115,13 +1079,57 @@
               <w:rPr>
                 <w:lang w:val="en-GB"/>
               </w:rPr>
-              <w:t>Come up with a project plan</w:t>
-            </w:r>
-            <w:r>
-              <w:rPr>
-                <w:lang w:val="en-GB"/>
-              </w:rPr>
-              <w:t>.</w:t>
+              <w:t>The s</w:t>
+            </w:r>
+            <w:r>
+              <w:rPr>
+                <w:lang w:val="en-GB"/>
+              </w:rPr>
+              <w:t>takeholders</w:t>
+            </w:r>
+            <w:r>
+              <w:rPr>
+                <w:lang w:val="en-GB"/>
+              </w:rPr>
+              <w:t xml:space="preserve"> are upper management, clients and the </w:t>
+            </w:r>
+            <w:r>
+              <w:rPr>
+                <w:lang w:val="en-GB"/>
+              </w:rPr>
+              <w:t>help desks</w:t>
+            </w:r>
+          </w:p>
+          <w:p>
+            <w:pPr>
+              <w:rPr>
+                <w:b/>
+                <w:lang w:val="en-GB"/>
+              </w:rPr>
+            </w:pPr>
+          </w:p>
+        </w:tc>
+      </w:tr>
+      <w:tr>
+        <w:tc>
+          <w:tcPr>
+            <w:tcW w:w="8505" w:type="dxa"/>
+            <w:gridSpan w:val="5"/>
+            <w:shd w:val="clear" w:color="auto" w:fill="F3F3F3"/>
+          </w:tcPr>
+          <w:p>
+            <w:pPr>
+              <w:rPr>
+                <w:b/>
+                <w:lang w:val="en-GB"/>
+              </w:rPr>
+            </w:pPr>
+            <w:r>
+              <w:rPr>
+                <w:b/>
+                <w:lang w:val="en-GB"/>
+              </w:rPr>
+              <w:t>Decisions</w:t>
             </w:r>
             <w:r>
               <w:rPr>
@@ -1154,8 +1162,49 @@
               <w:rPr>
                 <w:lang w:val="en-GB"/>
               </w:rPr>
+              <w:t>Come up with a project plan</w:t>
+            </w:r>
+            <w:r>
+              <w:rPr>
+                <w:lang w:val="en-GB"/>
+              </w:rPr>
+              <w:t>.</w:t>
+            </w:r>
+            <w:r>
+              <w:rPr>
+                <w:lang w:val="en-GB"/>
+              </w:rPr>
+              <w:t xml:space="preserve"> </w:t>
+            </w:r>
+          </w:p>
+          <w:p>
+            <w:pPr>
+              <w:numPr>
+                <w:ilvl w:val="0"/>
+                <w:numId w:val="42"/>
+              </w:numPr>
+              <w:tabs>
+                <w:tab w:val="clear" w:pos="0"/>
+                <w:tab w:val="clear" w:pos="425"/>
+                <w:tab w:val="clear" w:pos="851"/>
+                <w:tab w:val="clear" w:pos="1276"/>
+                <w:tab w:val="clear" w:pos="1701"/>
+                <w:tab w:val="clear" w:pos="2126"/>
+                <w:tab w:val="clear" w:pos="2552"/>
+              </w:tabs>
+              <w:spacing w:line="240" w:lineRule="auto"/>
+              <w:rPr>
+                <w:lang w:val="en-GB"/>
+              </w:rPr>
+            </w:pPr>
+            <w:r>
+              <w:rPr>
+                <w:lang w:val="en-GB"/>
+              </w:rPr>
               <w:t xml:space="preserve">Decide on the administrator. </w:t>
             </w:r>
+            <w:bookmarkStart w:id="0" w:name="_GoBack"/>
+            <w:bookmarkEnd w:id="0"/>
           </w:p>
           <w:p>
             <w:pPr>
@@ -1420,7 +1469,13 @@
               <w:rPr>
                 <w:lang w:val="en-GB"/>
               </w:rPr>
-              <w:t>The Team members</w:t>
+              <w:t xml:space="preserve">The </w:t>
+            </w:r>
+            <w:r>
+              <w:rPr>
+                <w:lang w:val="en-GB"/>
+              </w:rPr>
+              <w:t>project group</w:t>
             </w:r>
           </w:p>
         </w:tc>
@@ -1481,88 +1536,6 @@
               </w:rPr>
               <w:t>9</w:t>
             </w:r>
-          </w:p>
-        </w:tc>
-      </w:tr>
-      <w:tr>
-        <w:trPr>
-          <w:trHeight w:val="244"/>
-        </w:trPr>
-        <w:tc>
-          <w:tcPr>
-            <w:tcW w:w="2835" w:type="dxa"/>
-            <w:gridSpan w:val="2"/>
-            <w:shd w:val="clear" w:color="auto" w:fill="F3F3F3"/>
-          </w:tcPr>
-          <w:p>
-            <w:pPr>
-              <w:tabs>
-                <w:tab w:val="clear" w:pos="0"/>
-                <w:tab w:val="clear" w:pos="425"/>
-                <w:tab w:val="clear" w:pos="851"/>
-                <w:tab w:val="clear" w:pos="1276"/>
-                <w:tab w:val="clear" w:pos="1701"/>
-                <w:tab w:val="clear" w:pos="2126"/>
-                <w:tab w:val="clear" w:pos="2552"/>
-              </w:tabs>
-              <w:spacing w:line="240" w:lineRule="auto"/>
-              <w:rPr>
-                <w:lang w:val="en-GB"/>
-              </w:rPr>
-            </w:pPr>
-            <w:r>
-              <w:rPr>
-                <w:lang w:val="en-GB"/>
-              </w:rPr>
-              <w:t xml:space="preserve">  </w:t>
-            </w:r>
-          </w:p>
-        </w:tc>
-        <w:tc>
-          <w:tcPr>
-            <w:tcW w:w="2835" w:type="dxa"/>
-            <w:gridSpan w:val="2"/>
-            <w:shd w:val="clear" w:color="auto" w:fill="F3F3F3"/>
-          </w:tcPr>
-          <w:p>
-            <w:pPr>
-              <w:tabs>
-                <w:tab w:val="clear" w:pos="0"/>
-                <w:tab w:val="clear" w:pos="425"/>
-                <w:tab w:val="clear" w:pos="851"/>
-                <w:tab w:val="clear" w:pos="1276"/>
-                <w:tab w:val="clear" w:pos="1701"/>
-                <w:tab w:val="clear" w:pos="2126"/>
-                <w:tab w:val="clear" w:pos="2552"/>
-              </w:tabs>
-              <w:spacing w:line="240" w:lineRule="auto"/>
-              <w:rPr>
-                <w:lang w:val="en-GB"/>
-              </w:rPr>
-            </w:pPr>
-          </w:p>
-        </w:tc>
-        <w:tc>
-          <w:tcPr>
-            <w:tcW w:w="2835" w:type="dxa"/>
-            <w:shd w:val="clear" w:color="auto" w:fill="F3F3F3"/>
-          </w:tcPr>
-          <w:p>
-            <w:pPr>
-              <w:tabs>
-                <w:tab w:val="clear" w:pos="0"/>
-                <w:tab w:val="clear" w:pos="425"/>
-                <w:tab w:val="clear" w:pos="851"/>
-                <w:tab w:val="clear" w:pos="1276"/>
-                <w:tab w:val="clear" w:pos="1701"/>
-                <w:tab w:val="clear" w:pos="2126"/>
-                <w:tab w:val="clear" w:pos="2552"/>
-              </w:tabs>
-              <w:spacing w:line="240" w:lineRule="auto"/>
-              <w:rPr>
-                <w:lang w:val="en-GB"/>
-              </w:rPr>
-            </w:pPr>
           </w:p>
         </w:tc>
       </w:tr>
@@ -1645,7 +1618,7 @@
       </w:tr>
       <w:tr>
         <w:trPr>
-          <w:trHeight w:val="1029"/>
+          <w:trHeight w:val="928"/>
         </w:trPr>
         <w:tc>
           <w:tcPr>
@@ -1670,10 +1643,6 @@
           </w:p>
           <w:p>
             <w:pPr>
-              <w:numPr>
-                <w:ilvl w:val="0"/>
-                <w:numId w:val="42"/>
-              </w:numPr>
               <w:tabs>
                 <w:tab w:val="clear" w:pos="0"/>
                 <w:tab w:val="clear" w:pos="425"/>
@@ -1684,6 +1653,7 @@
                 <w:tab w:val="clear" w:pos="2552"/>
               </w:tabs>
               <w:spacing w:line="240" w:lineRule="auto"/>
+              <w:ind w:left="720"/>
               <w:rPr>
                 <w:lang w:val="en-GB"/>
               </w:rPr>
@@ -1692,103 +1662,7 @@
               <w:rPr>
                 <w:lang w:val="en-GB"/>
               </w:rPr>
-              <w:t>Date:</w:t>
-            </w:r>
-          </w:p>
-          <w:p>
-            <w:pPr>
-              <w:numPr>
-                <w:ilvl w:val="0"/>
-                <w:numId w:val="42"/>
-              </w:numPr>
-              <w:tabs>
-                <w:tab w:val="clear" w:pos="0"/>
-                <w:tab w:val="clear" w:pos="425"/>
-                <w:tab w:val="clear" w:pos="851"/>
-                <w:tab w:val="clear" w:pos="1276"/>
-                <w:tab w:val="clear" w:pos="1701"/>
-                <w:tab w:val="clear" w:pos="2126"/>
-                <w:tab w:val="clear" w:pos="2552"/>
-              </w:tabs>
-              <w:spacing w:line="240" w:lineRule="auto"/>
-              <w:rPr>
-                <w:lang w:val="en-GB"/>
-              </w:rPr>
-            </w:pPr>
-            <w:r>
-              <w:rPr>
-                <w:lang w:val="en-GB"/>
-              </w:rPr>
-              <w:t>Place:</w:t>
-            </w:r>
-            <w:r>
-              <w:rPr>
-                <w:lang w:val="en-GB"/>
-              </w:rPr>
-              <w:t xml:space="preserve"> </w:t>
-            </w:r>
-            <w:r>
-              <w:rPr>
-                <w:lang w:val="en-GB"/>
-              </w:rPr>
-              <w:t>N</w:t>
-            </w:r>
-            <w:r>
-              <w:rPr>
-                <w:lang w:val="en-GB"/>
-              </w:rPr>
-              <w:t>HL</w:t>
-            </w:r>
-            <w:r>
-              <w:rPr>
-                <w:lang w:val="en-GB"/>
-              </w:rPr>
-              <w:t xml:space="preserve"> Stenden University of Applied </w:t>
-            </w:r>
-            <w:r>
-              <w:rPr>
-                <w:lang w:val="en-GB"/>
-              </w:rPr>
-              <w:t>Sciences</w:t>
-            </w:r>
-            <w:r>
-              <w:rPr>
-                <w:lang w:val="en-GB"/>
-              </w:rPr>
-              <w:t>.</w:t>
-            </w:r>
-          </w:p>
-          <w:p>
-            <w:pPr>
-              <w:numPr>
-                <w:ilvl w:val="0"/>
-                <w:numId w:val="42"/>
-              </w:numPr>
-              <w:tabs>
-                <w:tab w:val="clear" w:pos="0"/>
-                <w:tab w:val="clear" w:pos="425"/>
-                <w:tab w:val="clear" w:pos="851"/>
-                <w:tab w:val="clear" w:pos="1276"/>
-                <w:tab w:val="clear" w:pos="1701"/>
-                <w:tab w:val="clear" w:pos="2126"/>
-                <w:tab w:val="clear" w:pos="2552"/>
-              </w:tabs>
-              <w:spacing w:line="240" w:lineRule="auto"/>
-              <w:rPr>
-                <w:lang w:val="en-GB"/>
-              </w:rPr>
-            </w:pPr>
-            <w:r>
-              <w:rPr>
-                <w:lang w:val="en-GB"/>
-              </w:rPr>
-              <w:t>Time</w:t>
-            </w:r>
-            <w:r>
-              <w:rPr>
-                <w:lang w:val="en-GB"/>
-              </w:rPr>
-              <w:t>:</w:t>
+              <w:t>Will be discussed over email</w:t>
             </w:r>
           </w:p>
           <w:p>
@@ -1824,10 +1698,12 @@
           <w:tab w:val="clear" w:pos="2552"/>
           <w:tab w:val="left" w:pos="4560"/>
         </w:tabs>
+        <w:rPr>
+          <w:lang w:val="en-GB"/>
+        </w:rPr>
       </w:pPr>
     </w:p>
     <w:sectPr>
-      <w:footerReference w:type="default" r:id="rId7"/>
       <w:pgSz w:w="11906" w:h="16838" w:code="9"/>
       <w:pgMar w:top="1418" w:right="1466" w:bottom="1418" w:left="2268" w:header="709" w:footer="709" w:gutter="0"/>
       <w:cols w:space="708"/>
@@ -1838,7 +1714,7 @@
 </file>
 
 <file path=word/endnotes.xml><?xml version="1.0" encoding="utf-8"?>
-<w:endnotes xmlns:wpc="http://schemas.microsoft.com/office/word/2010/wordprocessingCanvas" xmlns:cx="http://schemas.microsoft.com/office/drawing/2014/chartex" xmlns:cx1="http://schemas.microsoft.com/office/drawing/2015/9/8/chartex" xmlns:cx2="http://schemas.microsoft.com/office/drawing/2015/10/21/chartex" xmlns:cx3="http://schemas.microsoft.com/office/drawing/2016/5/9/chartex" xmlns:cx4="http://schemas.microsoft.com/office/drawing/2016/5/10/chartex" xmlns:cx5="http://schemas.microsoft.com/office/drawing/2016/5/11/chartex" xmlns:cx6="http://schemas.microsoft.com/office/drawing/2016/5/12/chartex" xmlns:cx7="http://schemas.microsoft.com/office/drawing/2016/5/13/chartex" xmlns:cx8="http://schemas.microsoft.com/office/drawing/2016/5/14/chartex" xmlns:mc="http://schemas.openxmlformats.org/markup-compatibility/2006" xmlns:aink="http://schemas.microsoft.com/office/drawing/2016/ink" xmlns:am3d="http://schemas.microsoft.com/office/drawing/2017/model3d" xmlns:o="urn:schemas-microsoft-com:office:office" xmlns:r="http://schemas.openxmlformats.org/officeDocument/2006/relationships" xmlns:m="http://schemas.openxmlformats.org/officeDocument/2006/math" xmlns:v="urn:schemas-microsoft-com:vml" xmlns:wp14="http://schemas.microsoft.com/office/word/2010/wordprocessingDrawing" xmlns:wp="http://schemas.openxmlformats.org/drawingml/2006/wordprocessingDrawing" xmlns:w10="urn:schemas-microsoft-com:office:word" xmlns:w="http://schemas.openxmlformats.org/wordprocessingml/2006/main" xmlns:w14="http://schemas.microsoft.com/office/word/2010/wordml" xmlns:w15="http://schemas.microsoft.com/office/word/2012/wordml" xmlns:w16cid="http://schemas.microsoft.com/office/word/2016/wordml/cid" xmlns:w16se="http://schemas.microsoft.com/office/word/2015/wordml/symex" xmlns:wpg="http://schemas.microsoft.com/office/word/2010/wordprocessingGroup" xmlns:wpi="http://schemas.microsoft.com/office/word/2010/wordprocessingInk" xmlns:wne="http://schemas.microsoft.com/office/word/2006/wordml" xmlns:wps="http://schemas.microsoft.com/office/word/2010/wordprocessingShape" mc:Ignorable="w14 w15 w16se w16cid wp14">
+<w:endnotes xmlns:wpc="http://schemas.microsoft.com/office/word/2010/wordprocessingCanvas" xmlns:mc="http://schemas.openxmlformats.org/markup-compatibility/2006" xmlns:o="urn:schemas-microsoft-com:office:office" xmlns:r="http://schemas.openxmlformats.org/officeDocument/2006/relationships" xmlns:m="http://schemas.openxmlformats.org/officeDocument/2006/math" xmlns:v="urn:schemas-microsoft-com:vml" xmlns:wp14="http://schemas.microsoft.com/office/word/2010/wordprocessingDrawing" xmlns:wp="http://schemas.openxmlformats.org/drawingml/2006/wordprocessingDrawing" xmlns:w10="urn:schemas-microsoft-com:office:word" xmlns:w="http://schemas.openxmlformats.org/wordprocessingml/2006/main" xmlns:w14="http://schemas.microsoft.com/office/word/2010/wordml" xmlns:w15="http://schemas.microsoft.com/office/word/2012/wordml" xmlns:wpg="http://schemas.microsoft.com/office/word/2010/wordprocessingGroup" xmlns:wpi="http://schemas.microsoft.com/office/word/2010/wordprocessingInk" xmlns:wne="http://schemas.microsoft.com/office/word/2006/wordml" xmlns:wps="http://schemas.microsoft.com/office/word/2010/wordprocessingShape" mc:Ignorable="w14 w15 wp14">
   <w:endnote w:type="separator" w:id="-1">
     <w:p>
       <w:r>
@@ -1856,79 +1732,8 @@
 </w:endnotes>
 </file>
 
-<file path=word/footer1.xml><?xml version="1.0" encoding="utf-8"?>
-<w:ftr xmlns:wpc="http://schemas.microsoft.com/office/word/2010/wordprocessingCanvas" xmlns:cx="http://schemas.microsoft.com/office/drawing/2014/chartex" xmlns:cx1="http://schemas.microsoft.com/office/drawing/2015/9/8/chartex" xmlns:cx2="http://schemas.microsoft.com/office/drawing/2015/10/21/chartex" xmlns:cx3="http://schemas.microsoft.com/office/drawing/2016/5/9/chartex" xmlns:cx4="http://schemas.microsoft.com/office/drawing/2016/5/10/chartex" xmlns:cx5="http://schemas.microsoft.com/office/drawing/2016/5/11/chartex" xmlns:cx6="http://schemas.microsoft.com/office/drawing/2016/5/12/chartex" xmlns:cx7="http://schemas.microsoft.com/office/drawing/2016/5/13/chartex" xmlns:cx8="http://schemas.microsoft.com/office/drawing/2016/5/14/chartex" xmlns:mc="http://schemas.openxmlformats.org/markup-compatibility/2006" xmlns:aink="http://schemas.microsoft.com/office/drawing/2016/ink" xmlns:am3d="http://schemas.microsoft.com/office/drawing/2017/model3d" xmlns:o="urn:schemas-microsoft-com:office:office" xmlns:r="http://schemas.openxmlformats.org/officeDocument/2006/relationships" xmlns:m="http://schemas.openxmlformats.org/officeDocument/2006/math" xmlns:v="urn:schemas-microsoft-com:vml" xmlns:wp14="http://schemas.microsoft.com/office/word/2010/wordprocessingDrawing" xmlns:wp="http://schemas.openxmlformats.org/drawingml/2006/wordprocessingDrawing" xmlns:w10="urn:schemas-microsoft-com:office:word" xmlns:w="http://schemas.openxmlformats.org/wordprocessingml/2006/main" xmlns:w14="http://schemas.microsoft.com/office/word/2010/wordml" xmlns:w15="http://schemas.microsoft.com/office/word/2012/wordml" xmlns:w16cid="http://schemas.microsoft.com/office/word/2016/wordml/cid" xmlns:w16se="http://schemas.microsoft.com/office/word/2015/wordml/symex" xmlns:wpg="http://schemas.microsoft.com/office/word/2010/wordprocessingGroup" xmlns:wpi="http://schemas.microsoft.com/office/word/2010/wordprocessingInk" xmlns:wne="http://schemas.microsoft.com/office/word/2006/wordml" xmlns:wps="http://schemas.microsoft.com/office/word/2010/wordprocessingShape" mc:Ignorable="w14 w15 w16se w16cid wp14">
-  <w:p>
-    <w:pPr>
-      <w:pStyle w:val="Footer"/>
-      <w:rPr>
-        <w:rStyle w:val="PagNo"/>
-        <w:rFonts w:cs="Verdana"/>
-      </w:rPr>
-    </w:pPr>
-    <w:r>
-      <w:rPr>
-        <w:bCs/>
-        <w:i/>
-        <w:spacing w:val="20"/>
-      </w:rPr>
-      <w:t>Project Management</w:t>
-    </w:r>
-    <w:r>
-      <w:t xml:space="preserve">  </w:t>
-    </w:r>
-    <w:r>
-      <w:rPr>
-        <w:b/>
-        <w:bCs/>
-      </w:rPr>
-      <w:t>|</w:t>
-    </w:r>
-    <w:r>
-      <w:t xml:space="preserve">  </w:t>
-    </w:r>
-    <w:r>
-      <w:rPr>
-        <w:rStyle w:val="PagNo"/>
-        <w:rFonts w:cs="Verdana"/>
-      </w:rPr>
-      <w:fldChar w:fldCharType="begin"/>
-    </w:r>
-    <w:r>
-      <w:rPr>
-        <w:rStyle w:val="PagNo"/>
-        <w:rFonts w:cs="Verdana"/>
-      </w:rPr>
-      <w:instrText xml:space="preserve"> PAGE  \* Arabic  \* MERGEFORMAT </w:instrText>
-    </w:r>
-    <w:r>
-      <w:rPr>
-        <w:rStyle w:val="PagNo"/>
-        <w:rFonts w:cs="Verdana"/>
-      </w:rPr>
-      <w:fldChar w:fldCharType="separate"/>
-    </w:r>
-    <w:r>
-      <w:rPr>
-        <w:rStyle w:val="PagNo"/>
-        <w:rFonts w:cs="Verdana"/>
-        <w:noProof/>
-      </w:rPr>
-      <w:t>1</w:t>
-    </w:r>
-    <w:r>
-      <w:rPr>
-        <w:rStyle w:val="PagNo"/>
-        <w:rFonts w:cs="Verdana"/>
-      </w:rPr>
-      <w:fldChar w:fldCharType="end"/>
-    </w:r>
-  </w:p>
-</w:ftr>
-</file>
-
 <file path=word/footnotes.xml><?xml version="1.0" encoding="utf-8"?>
-<w:footnotes xmlns:wpc="http://schemas.microsoft.com/office/word/2010/wordprocessingCanvas" xmlns:cx="http://schemas.microsoft.com/office/drawing/2014/chartex" xmlns:cx1="http://schemas.microsoft.com/office/drawing/2015/9/8/chartex" xmlns:cx2="http://schemas.microsoft.com/office/drawing/2015/10/21/chartex" xmlns:cx3="http://schemas.microsoft.com/office/drawing/2016/5/9/chartex" xmlns:cx4="http://schemas.microsoft.com/office/drawing/2016/5/10/chartex" xmlns:cx5="http://schemas.microsoft.com/office/drawing/2016/5/11/chartex" xmlns:cx6="http://schemas.microsoft.com/office/drawing/2016/5/12/chartex" xmlns:cx7="http://schemas.microsoft.com/office/drawing/2016/5/13/chartex" xmlns:cx8="http://schemas.microsoft.com/office/drawing/2016/5/14/chartex" xmlns:mc="http://schemas.openxmlformats.org/markup-compatibility/2006" xmlns:aink="http://schemas.microsoft.com/office/drawing/2016/ink" xmlns:am3d="http://schemas.microsoft.com/office/drawing/2017/model3d" xmlns:o="urn:schemas-microsoft-com:office:office" xmlns:r="http://schemas.openxmlformats.org/officeDocument/2006/relationships" xmlns:m="http://schemas.openxmlformats.org/officeDocument/2006/math" xmlns:v="urn:schemas-microsoft-com:vml" xmlns:wp14="http://schemas.microsoft.com/office/word/2010/wordprocessingDrawing" xmlns:wp="http://schemas.openxmlformats.org/drawingml/2006/wordprocessingDrawing" xmlns:w10="urn:schemas-microsoft-com:office:word" xmlns:w="http://schemas.openxmlformats.org/wordprocessingml/2006/main" xmlns:w14="http://schemas.microsoft.com/office/word/2010/wordml" xmlns:w15="http://schemas.microsoft.com/office/word/2012/wordml" xmlns:w16cid="http://schemas.microsoft.com/office/word/2016/wordml/cid" xmlns:w16se="http://schemas.microsoft.com/office/word/2015/wordml/symex" xmlns:wpg="http://schemas.microsoft.com/office/word/2010/wordprocessingGroup" xmlns:wpi="http://schemas.microsoft.com/office/word/2010/wordprocessingInk" xmlns:wne="http://schemas.microsoft.com/office/word/2006/wordml" xmlns:wps="http://schemas.microsoft.com/office/word/2010/wordprocessingShape" mc:Ignorable="w14 w15 w16se w16cid wp14">
+<w:footnotes xmlns:wpc="http://schemas.microsoft.com/office/word/2010/wordprocessingCanvas" xmlns:mc="http://schemas.openxmlformats.org/markup-compatibility/2006" xmlns:o="urn:schemas-microsoft-com:office:office" xmlns:r="http://schemas.openxmlformats.org/officeDocument/2006/relationships" xmlns:m="http://schemas.openxmlformats.org/officeDocument/2006/math" xmlns:v="urn:schemas-microsoft-com:vml" xmlns:wp14="http://schemas.microsoft.com/office/word/2010/wordprocessingDrawing" xmlns:wp="http://schemas.openxmlformats.org/drawingml/2006/wordprocessingDrawing" xmlns:w10="urn:schemas-microsoft-com:office:word" xmlns:w="http://schemas.openxmlformats.org/wordprocessingml/2006/main" xmlns:w14="http://schemas.microsoft.com/office/word/2010/wordml" xmlns:w15="http://schemas.microsoft.com/office/word/2012/wordml" xmlns:wpg="http://schemas.microsoft.com/office/word/2010/wordprocessingGroup" xmlns:wpi="http://schemas.microsoft.com/office/word/2010/wordprocessingInk" xmlns:wne="http://schemas.microsoft.com/office/word/2006/wordml" xmlns:wps="http://schemas.microsoft.com/office/word/2010/wordprocessingShape" mc:Ignorable="w14 w15 wp14">
   <w:footnote w:type="separator" w:id="-1">
     <w:p>
       <w:r>
@@ -1947,7 +1752,7 @@
 </file>
 
 <file path=word/numbering.xml><?xml version="1.0" encoding="utf-8"?>
-<w:numbering xmlns:wpc="http://schemas.microsoft.com/office/word/2010/wordprocessingCanvas" xmlns:cx="http://schemas.microsoft.com/office/drawing/2014/chartex" xmlns:cx1="http://schemas.microsoft.com/office/drawing/2015/9/8/chartex" xmlns:cx2="http://schemas.microsoft.com/office/drawing/2015/10/21/chartex" xmlns:cx3="http://schemas.microsoft.com/office/drawing/2016/5/9/chartex" xmlns:cx4="http://schemas.microsoft.com/office/drawing/2016/5/10/chartex" xmlns:cx5="http://schemas.microsoft.com/office/drawing/2016/5/11/chartex" xmlns:cx6="http://schemas.microsoft.com/office/drawing/2016/5/12/chartex" xmlns:cx7="http://schemas.microsoft.com/office/drawing/2016/5/13/chartex" xmlns:cx8="http://schemas.microsoft.com/office/drawing/2016/5/14/chartex" xmlns:mc="http://schemas.openxmlformats.org/markup-compatibility/2006" xmlns:aink="http://schemas.microsoft.com/office/drawing/2016/ink" xmlns:am3d="http://schemas.microsoft.com/office/drawing/2017/model3d" xmlns:o="urn:schemas-microsoft-com:office:office" xmlns:r="http://schemas.openxmlformats.org/officeDocument/2006/relationships" xmlns:m="http://schemas.openxmlformats.org/officeDocument/2006/math" xmlns:v="urn:schemas-microsoft-com:vml" xmlns:wp14="http://schemas.microsoft.com/office/word/2010/wordprocessingDrawing" xmlns:wp="http://schemas.openxmlformats.org/drawingml/2006/wordprocessingDrawing" xmlns:w10="urn:schemas-microsoft-com:office:word" xmlns:w="http://schemas.openxmlformats.org/wordprocessingml/2006/main" xmlns:w14="http://schemas.microsoft.com/office/word/2010/wordml" xmlns:w15="http://schemas.microsoft.com/office/word/2012/wordml" xmlns:w16cid="http://schemas.microsoft.com/office/word/2016/wordml/cid" xmlns:w16se="http://schemas.microsoft.com/office/word/2015/wordml/symex" xmlns:wpg="http://schemas.microsoft.com/office/word/2010/wordprocessingGroup" xmlns:wpi="http://schemas.microsoft.com/office/word/2010/wordprocessingInk" xmlns:wne="http://schemas.microsoft.com/office/word/2006/wordml" xmlns:wps="http://schemas.microsoft.com/office/word/2010/wordprocessingShape" mc:Ignorable="w14 w15 w16se w16cid wp14">
+<w:numbering xmlns:wpc="http://schemas.microsoft.com/office/word/2010/wordprocessingCanvas" xmlns:mc="http://schemas.openxmlformats.org/markup-compatibility/2006" xmlns:o="urn:schemas-microsoft-com:office:office" xmlns:r="http://schemas.openxmlformats.org/officeDocument/2006/relationships" xmlns:m="http://schemas.openxmlformats.org/officeDocument/2006/math" xmlns:v="urn:schemas-microsoft-com:vml" xmlns:wp14="http://schemas.microsoft.com/office/word/2010/wordprocessingDrawing" xmlns:wp="http://schemas.openxmlformats.org/drawingml/2006/wordprocessingDrawing" xmlns:w10="urn:schemas-microsoft-com:office:word" xmlns:w="http://schemas.openxmlformats.org/wordprocessingml/2006/main" xmlns:w14="http://schemas.microsoft.com/office/word/2010/wordml" xmlns:w15="http://schemas.microsoft.com/office/word/2012/wordml" xmlns:wpg="http://schemas.microsoft.com/office/word/2010/wordprocessingGroup" xmlns:wpi="http://schemas.microsoft.com/office/word/2010/wordprocessingInk" xmlns:wne="http://schemas.microsoft.com/office/word/2006/wordml" xmlns:wps="http://schemas.microsoft.com/office/word/2010/wordprocessingShape" mc:Ignorable="w14 w15 wp14">
   <w:abstractNum w:abstractNumId="0" w15:restartNumberingAfterBreak="0">
     <w:nsid w:val="018D3902"/>
     <w:multiLevelType w:val="multilevel"/>
@@ -4665,7 +4470,7 @@
 </file>
 
 <file path=word/styles.xml><?xml version="1.0" encoding="utf-8"?>
-<w:styles xmlns:mc="http://schemas.openxmlformats.org/markup-compatibility/2006" xmlns:r="http://schemas.openxmlformats.org/officeDocument/2006/relationships" xmlns:w="http://schemas.openxmlformats.org/wordprocessingml/2006/main" xmlns:w14="http://schemas.microsoft.com/office/word/2010/wordml" xmlns:w15="http://schemas.microsoft.com/office/word/2012/wordml" xmlns:w16cid="http://schemas.microsoft.com/office/word/2016/wordml/cid" xmlns:w16se="http://schemas.microsoft.com/office/word/2015/wordml/symex" mc:Ignorable="w14 w15 w16se w16cid">
+<w:styles xmlns:mc="http://schemas.openxmlformats.org/markup-compatibility/2006" xmlns:r="http://schemas.openxmlformats.org/officeDocument/2006/relationships" xmlns:w="http://schemas.openxmlformats.org/wordprocessingml/2006/main" xmlns:w14="http://schemas.microsoft.com/office/word/2010/wordml" xmlns:w15="http://schemas.microsoft.com/office/word/2012/wordml" mc:Ignorable="w14 w15">
   <w:docDefaults>
     <w:rPrDefault>
       <w:rPr>
@@ -4675,7 +4480,7 @@
     </w:rPrDefault>
     <w:pPrDefault/>
   </w:docDefaults>
-  <w:latentStyles w:defLockedState="0" w:defUIPriority="99" w:defSemiHidden="0" w:defUnhideWhenUsed="0" w:defQFormat="0" w:count="376">
+  <w:latentStyles w:defLockedState="0" w:defUIPriority="99" w:defSemiHidden="0" w:defUnhideWhenUsed="0" w:defQFormat="0" w:count="371">
     <w:lsdException w:name="Normal" w:uiPriority="0" w:qFormat="1"/>
     <w:lsdException w:name="heading 1" w:uiPriority="9" w:qFormat="1"/>
     <w:lsdException w:name="heading 2" w:uiPriority="9" w:qFormat="1"/>
@@ -5047,13 +4852,8 @@
     <w:lsdException w:name="List Table 5 Dark Accent 6" w:uiPriority="50"/>
     <w:lsdException w:name="List Table 6 Colorful Accent 6" w:uiPriority="51"/>
     <w:lsdException w:name="List Table 7 Colorful Accent 6" w:uiPriority="52"/>
-    <w:lsdException w:name="Mention" w:semiHidden="1" w:unhideWhenUsed="1"/>
-    <w:lsdException w:name="Smart Hyperlink" w:semiHidden="1" w:unhideWhenUsed="1"/>
-    <w:lsdException w:name="Hashtag" w:semiHidden="1" w:unhideWhenUsed="1"/>
-    <w:lsdException w:name="Unresolved Mention" w:semiHidden="1" w:unhideWhenUsed="1"/>
-    <w:lsdException w:name="Smart Link" w:semiHidden="1" w:unhideWhenUsed="1"/>
   </w:latentStyles>
-  <w:style w:type="paragraph" w:default="1" w:styleId="Normal">
+  <w:style w:type="paragraph" w:default="1" w:styleId="Standaard">
     <w:name w:val="Normal"/>
     <w:qFormat/>
     <w:rsid w:val="009E7CCF"/>
@@ -5074,56 +4874,60 @@
       <w:lang w:val="nl-NL" w:eastAsia="nl-NL"/>
     </w:rPr>
   </w:style>
-  <w:style w:type="paragraph" w:styleId="Heading1">
+  <w:style w:type="paragraph" w:styleId="Kop1">
     <w:name w:val="heading 1"/>
     <w:aliases w:val="(Hoofdstuk) NU"/>
     <w:basedOn w:val="K1"/>
-    <w:next w:val="Normal"/>
-    <w:link w:val="Heading1Char1"/>
+    <w:next w:val="Standaard"/>
+    <w:link w:val="Kop1Char"/>
     <w:qFormat/>
     <w:rsid w:val="00CF01FE"/>
   </w:style>
-  <w:style w:type="paragraph" w:styleId="Heading2">
+  <w:style w:type="paragraph" w:styleId="Kop2">
     <w:name w:val="heading 2"/>
     <w:aliases w:val="(Paragraaf) NU"/>
     <w:basedOn w:val="K2"/>
-    <w:next w:val="Normal"/>
-    <w:link w:val="Heading2Char1"/>
+    <w:next w:val="Standaard"/>
+    <w:link w:val="Kop2Char"/>
     <w:qFormat/>
     <w:rsid w:val="00132F68"/>
   </w:style>
-  <w:style w:type="paragraph" w:styleId="Heading3">
+  <w:style w:type="paragraph" w:styleId="Kop3">
     <w:name w:val="heading 3"/>
     <w:basedOn w:val="K3"/>
-    <w:next w:val="Normal"/>
-    <w:link w:val="Heading3Char"/>
+    <w:next w:val="Standaard"/>
+    <w:link w:val="Kop3Char"/>
     <w:qFormat/>
     <w:rsid w:val="00177819"/>
   </w:style>
-  <w:style w:type="paragraph" w:styleId="Heading4">
+  <w:style w:type="paragraph" w:styleId="Kop4">
     <w:name w:val="heading 4"/>
     <w:basedOn w:val="K4"/>
-    <w:next w:val="Normal"/>
-    <w:link w:val="Heading4Char1"/>
+    <w:next w:val="Standaard"/>
+    <w:link w:val="Kop4Char"/>
     <w:qFormat/>
     <w:rsid w:val="00C52E26"/>
   </w:style>
-  <w:style w:type="paragraph" w:styleId="Heading5">
+  <w:style w:type="paragraph" w:styleId="Kop5">
     <w:name w:val="heading 5"/>
     <w:basedOn w:val="K5"/>
-    <w:next w:val="Normal"/>
-    <w:link w:val="Heading5Char"/>
+    <w:next w:val="Standaard"/>
+    <w:link w:val="Kop5Char"/>
     <w:qFormat/>
     <w:locked/>
     <w:rsid w:val="004C6830"/>
   </w:style>
-  <w:style w:type="character" w:default="1" w:styleId="DefaultParagraphFont">
+  <w:style w:type="character" w:default="1" w:styleId="Standaardalinea-lettertype">
     <w:name w:val="Default Paragraph Font"/>
+    <w:uiPriority w:val="1"/>
     <w:semiHidden/>
-  </w:style>
-  <w:style w:type="table" w:default="1" w:styleId="TableNormal">
+    <w:unhideWhenUsed/>
+  </w:style>
+  <w:style w:type="table" w:default="1" w:styleId="Standaardtabel">
     <w:name w:val="Normal Table"/>
+    <w:uiPriority w:val="99"/>
     <w:semiHidden/>
+    <w:unhideWhenUsed/>
     <w:tblPr>
       <w:tblInd w:w="0" w:type="dxa"/>
       <w:tblCellMar>
@@ -5134,14 +4938,16 @@
       </w:tblCellMar>
     </w:tblPr>
   </w:style>
-  <w:style w:type="numbering" w:default="1" w:styleId="NoList">
+  <w:style w:type="numbering" w:default="1" w:styleId="Geenlijst">
     <w:name w:val="No List"/>
+    <w:uiPriority w:val="99"/>
     <w:semiHidden/>
-  </w:style>
-  <w:style w:type="character" w:customStyle="1" w:styleId="Heading1Char1">
-    <w:name w:val="Heading 1 Char1"/>
+    <w:unhideWhenUsed/>
+  </w:style>
+  <w:style w:type="character" w:customStyle="1" w:styleId="Kop1Char">
+    <w:name w:val="Kop 1 Char"/>
     <w:aliases w:val="(Hoofdstuk) NU Char"/>
-    <w:link w:val="Heading1"/>
+    <w:link w:val="Kop1"/>
     <w:locked/>
     <w:rsid w:val="00B96A3D"/>
     <w:rPr>
@@ -5153,10 +4959,10 @@
       <w:szCs w:val="32"/>
     </w:rPr>
   </w:style>
-  <w:style w:type="character" w:customStyle="1" w:styleId="Heading2Char1">
-    <w:name w:val="Heading 2 Char1"/>
+  <w:style w:type="character" w:customStyle="1" w:styleId="Kop2Char">
+    <w:name w:val="Kop 2 Char"/>
     <w:aliases w:val="(Paragraaf) NU Char"/>
-    <w:link w:val="Heading2"/>
+    <w:link w:val="Kop2"/>
     <w:semiHidden/>
     <w:locked/>
     <w:rsid w:val="00B96A3D"/>
@@ -5170,9 +4976,9 @@
       <w:szCs w:val="28"/>
     </w:rPr>
   </w:style>
-  <w:style w:type="character" w:customStyle="1" w:styleId="Heading3Char">
-    <w:name w:val="Heading 3 Char"/>
-    <w:link w:val="Heading3"/>
+  <w:style w:type="character" w:customStyle="1" w:styleId="Kop3Char">
+    <w:name w:val="Kop 3 Char"/>
+    <w:link w:val="Kop3"/>
     <w:semiHidden/>
     <w:locked/>
     <w:rsid w:val="00B96A3D"/>
@@ -5184,9 +4990,9 @@
       <w:szCs w:val="26"/>
     </w:rPr>
   </w:style>
-  <w:style w:type="character" w:customStyle="1" w:styleId="Heading4Char1">
-    <w:name w:val="Heading 4 Char1"/>
-    <w:link w:val="Heading4"/>
+  <w:style w:type="character" w:customStyle="1" w:styleId="Kop4Char">
+    <w:name w:val="Kop 4 Char"/>
+    <w:link w:val="Kop4"/>
     <w:semiHidden/>
     <w:locked/>
     <w:rsid w:val="00B96A3D"/>
@@ -5198,9 +5004,9 @@
       <w:szCs w:val="28"/>
     </w:rPr>
   </w:style>
-  <w:style w:type="character" w:customStyle="1" w:styleId="Heading5Char">
-    <w:name w:val="Heading 5 Char"/>
-    <w:link w:val="Heading5"/>
+  <w:style w:type="character" w:customStyle="1" w:styleId="Kop5Char">
+    <w:name w:val="Kop 5 Char"/>
+    <w:link w:val="Kop5"/>
     <w:semiHidden/>
     <w:locked/>
     <w:rsid w:val="00DC70D6"/>
@@ -5216,7 +5022,7 @@
   </w:style>
   <w:style w:type="paragraph" w:customStyle="1" w:styleId="K1">
     <w:name w:val="K1"/>
-    <w:basedOn w:val="Normal"/>
+    <w:basedOn w:val="Standaard"/>
     <w:link w:val="K1Char"/>
     <w:rsid w:val="000A7162"/>
     <w:pPr>
@@ -5239,10 +5045,10 @@
       <w:szCs w:val="44"/>
     </w:rPr>
   </w:style>
-  <w:style w:type="paragraph" w:styleId="Header">
+  <w:style w:type="paragraph" w:styleId="Koptekst">
     <w:name w:val="header"/>
-    <w:basedOn w:val="Normal"/>
-    <w:link w:val="HeaderChar1"/>
+    <w:basedOn w:val="Standaard"/>
+    <w:link w:val="KoptekstChar"/>
     <w:rsid w:val="00AA1044"/>
     <w:pPr>
       <w:tabs>
@@ -5261,9 +5067,9 @@
       <w:szCs w:val="18"/>
     </w:rPr>
   </w:style>
-  <w:style w:type="character" w:customStyle="1" w:styleId="HeaderChar1">
-    <w:name w:val="Header Char1"/>
-    <w:link w:val="Header"/>
+  <w:style w:type="character" w:customStyle="1" w:styleId="KoptekstChar">
+    <w:name w:val="Koptekst Char"/>
+    <w:link w:val="Koptekst"/>
     <w:semiHidden/>
     <w:locked/>
     <w:rsid w:val="00AA1044"/>
@@ -5274,19 +5080,19 @@
       <w:lang w:val="nl-NL" w:eastAsia="nl-NL" w:bidi="ar-SA"/>
     </w:rPr>
   </w:style>
-  <w:style w:type="paragraph" w:styleId="Footer">
+  <w:style w:type="paragraph" w:styleId="Voettekst">
     <w:name w:val="footer"/>
-    <w:basedOn w:val="Normal"/>
-    <w:link w:val="FooterChar1"/>
+    <w:basedOn w:val="Standaard"/>
+    <w:link w:val="VoettekstChar"/>
     <w:rsid w:val="00BC013B"/>
     <w:pPr>
       <w:ind w:right="-567"/>
       <w:jc w:val="right"/>
     </w:pPr>
   </w:style>
-  <w:style w:type="character" w:customStyle="1" w:styleId="FooterChar1">
-    <w:name w:val="Footer Char1"/>
-    <w:link w:val="Footer"/>
+  <w:style w:type="character" w:customStyle="1" w:styleId="VoettekstChar">
+    <w:name w:val="Voettekst Char"/>
+    <w:link w:val="Voettekst"/>
     <w:semiHidden/>
     <w:locked/>
     <w:rsid w:val="00B96A3D"/>
@@ -5298,7 +5104,7 @@
   </w:style>
   <w:style w:type="paragraph" w:customStyle="1" w:styleId="K2">
     <w:name w:val="K2"/>
-    <w:basedOn w:val="Normal"/>
+    <w:basedOn w:val="Standaard"/>
     <w:link w:val="K2Char"/>
     <w:rsid w:val="0005106E"/>
     <w:pPr>
@@ -5322,8 +5128,8 @@
   </w:style>
   <w:style w:type="paragraph" w:customStyle="1" w:styleId="K3">
     <w:name w:val="K3"/>
-    <w:basedOn w:val="Normal"/>
-    <w:next w:val="Normal"/>
+    <w:basedOn w:val="Standaard"/>
+    <w:next w:val="Standaard"/>
     <w:rsid w:val="000A7162"/>
     <w:pPr>
       <w:keepNext/>
@@ -5355,9 +5161,9 @@
       <w:szCs w:val="24"/>
     </w:rPr>
   </w:style>
-  <w:style w:type="table" w:styleId="TableGrid">
+  <w:style w:type="table" w:styleId="Tabelraster">
     <w:name w:val="Table Grid"/>
-    <w:basedOn w:val="TableNormal"/>
+    <w:basedOn w:val="Standaardtabel"/>
     <w:rsid w:val="003249BB"/>
     <w:pPr>
       <w:spacing w:line="280" w:lineRule="exact"/>
@@ -5377,9 +5183,9 @@
       </w:tblBorders>
     </w:tblPr>
   </w:style>
-  <w:style w:type="table" w:styleId="TableList7">
+  <w:style w:type="table" w:styleId="Tabellijst7">
     <w:name w:val="Table List 7"/>
-    <w:basedOn w:val="TableNormal"/>
+    <w:basedOn w:val="Standaardtabel"/>
     <w:rsid w:val="003249BB"/>
     <w:pPr>
       <w:spacing w:line="280" w:lineRule="exact"/>
@@ -5487,7 +5293,7 @@
   </w:style>
   <w:style w:type="paragraph" w:customStyle="1" w:styleId="T2">
     <w:name w:val="T2"/>
-    <w:basedOn w:val="Normal"/>
+    <w:basedOn w:val="Standaard"/>
     <w:rsid w:val="006C1B0D"/>
     <w:pPr>
       <w:shd w:val="clear" w:color="auto" w:fill="CCFFCC"/>
@@ -5519,8 +5325,8 @@
   </w:style>
   <w:style w:type="paragraph" w:customStyle="1" w:styleId="Opg">
     <w:name w:val="Opg"/>
-    <w:basedOn w:val="Normal"/>
-    <w:next w:val="Normal"/>
+    <w:basedOn w:val="Standaard"/>
+    <w:next w:val="Standaard"/>
     <w:link w:val="OpgChar"/>
     <w:rsid w:val="009E7CCF"/>
     <w:pPr>
@@ -5532,9 +5338,9 @@
       <w:ind w:hanging="1701"/>
     </w:pPr>
   </w:style>
-  <w:style w:type="table" w:styleId="TableElegant">
+  <w:style w:type="table" w:styleId="Elegantetabel">
     <w:name w:val="Table Elegant"/>
-    <w:basedOn w:val="TableNormal"/>
+    <w:basedOn w:val="Standaardtabel"/>
     <w:rsid w:val="00E258C9"/>
     <w:pPr>
       <w:tabs>
@@ -5581,8 +5387,8 @@
   </w:style>
   <w:style w:type="paragraph" w:customStyle="1" w:styleId="subopg">
     <w:name w:val="subopg"/>
-    <w:basedOn w:val="Normal"/>
-    <w:next w:val="Normal"/>
+    <w:basedOn w:val="Standaard"/>
+    <w:next w:val="Standaard"/>
     <w:rsid w:val="00E258C9"/>
     <w:pPr>
       <w:spacing w:before="280"/>
@@ -5591,8 +5397,8 @@
   </w:style>
   <w:style w:type="paragraph" w:customStyle="1" w:styleId="K4">
     <w:name w:val="K4"/>
-    <w:basedOn w:val="Normal"/>
-    <w:next w:val="Normal"/>
+    <w:basedOn w:val="Standaard"/>
+    <w:next w:val="Standaard"/>
     <w:rsid w:val="004C6830"/>
     <w:pPr>
       <w:keepNext/>
@@ -5604,10 +5410,10 @@
       <w:bCs/>
     </w:rPr>
   </w:style>
-  <w:style w:type="paragraph" w:styleId="BalloonText">
+  <w:style w:type="paragraph" w:styleId="Ballontekst">
     <w:name w:val="Balloon Text"/>
-    <w:basedOn w:val="Normal"/>
-    <w:link w:val="BalloonTextChar"/>
+    <w:basedOn w:val="Standaard"/>
+    <w:link w:val="BallontekstChar"/>
     <w:semiHidden/>
     <w:rsid w:val="009A374B"/>
     <w:pPr>
@@ -5619,9 +5425,9 @@
       <w:szCs w:val="16"/>
     </w:rPr>
   </w:style>
-  <w:style w:type="character" w:customStyle="1" w:styleId="BalloonTextChar">
-    <w:name w:val="Balloon Text Char"/>
-    <w:link w:val="BalloonText"/>
+  <w:style w:type="character" w:customStyle="1" w:styleId="BallontekstChar">
+    <w:name w:val="Ballontekst Char"/>
+    <w:link w:val="Ballontekst"/>
     <w:locked/>
     <w:rsid w:val="009A374B"/>
     <w:rPr>
@@ -5630,10 +5436,10 @@
       <w:szCs w:val="16"/>
     </w:rPr>
   </w:style>
-  <w:style w:type="paragraph" w:styleId="DocumentMap">
+  <w:style w:type="paragraph" w:styleId="Documentstructuur">
     <w:name w:val="Document Map"/>
-    <w:basedOn w:val="Normal"/>
-    <w:link w:val="DocumentMapChar"/>
+    <w:basedOn w:val="Standaard"/>
+    <w:link w:val="DocumentstructuurChar"/>
     <w:semiHidden/>
     <w:rsid w:val="001D6609"/>
     <w:pPr>
@@ -5645,9 +5451,9 @@
       <w:szCs w:val="16"/>
     </w:rPr>
   </w:style>
-  <w:style w:type="character" w:customStyle="1" w:styleId="DocumentMapChar">
-    <w:name w:val="Document Map Char"/>
-    <w:link w:val="DocumentMap"/>
+  <w:style w:type="character" w:customStyle="1" w:styleId="DocumentstructuurChar">
+    <w:name w:val="Documentstructuur Char"/>
+    <w:link w:val="Documentstructuur"/>
     <w:locked/>
     <w:rsid w:val="001D6609"/>
     <w:rPr>
@@ -5656,9 +5462,9 @@
       <w:szCs w:val="16"/>
     </w:rPr>
   </w:style>
-  <w:style w:type="paragraph" w:styleId="ListParagraph">
+  <w:style w:type="paragraph" w:styleId="Lijstalinea">
     <w:name w:val="List Paragraph"/>
-    <w:basedOn w:val="Normal"/>
+    <w:basedOn w:val="Standaard"/>
     <w:qFormat/>
     <w:rsid w:val="001461F6"/>
     <w:pPr>
@@ -5668,7 +5474,7 @@
   <w:style w:type="paragraph" w:customStyle="1" w:styleId="Opgb">
     <w:name w:val="Opgb"/>
     <w:basedOn w:val="Opg"/>
-    <w:next w:val="Normal"/>
+    <w:next w:val="Standaard"/>
     <w:link w:val="OpgbChar"/>
     <w:rsid w:val="007A3213"/>
     <w:pPr>
@@ -5679,8 +5485,8 @@
   </w:style>
   <w:style w:type="paragraph" w:customStyle="1" w:styleId="K5">
     <w:name w:val="K5"/>
-    <w:basedOn w:val="Normal"/>
-    <w:next w:val="Normal"/>
+    <w:basedOn w:val="Standaard"/>
+    <w:next w:val="Standaard"/>
     <w:rsid w:val="004C6830"/>
     <w:pPr>
       <w:keepNext/>
@@ -5756,9 +5562,9 @@
       </w:numPr>
     </w:pPr>
   </w:style>
-  <w:style w:type="paragraph" w:customStyle="1" w:styleId="Lijstalinea">
-    <w:name w:val="Lijstalinea"/>
-    <w:basedOn w:val="Normal"/>
+  <w:style w:type="paragraph" w:customStyle="1" w:styleId="Lijstalinea1">
+    <w:name w:val="Lijstalinea1"/>
+    <w:basedOn w:val="Standaard"/>
     <w:qFormat/>
     <w:rsid w:val="00042821"/>
     <w:pPr>
@@ -5796,9 +5602,9 @@
       <w:lang w:val="nl-NL" w:eastAsia="nl-NL" w:bidi="ar-SA"/>
     </w:rPr>
   </w:style>
-  <w:style w:type="paragraph" w:styleId="BodyTextIndent">
+  <w:style w:type="paragraph" w:styleId="Plattetekstinspringen">
     <w:name w:val="Body Text Indent"/>
-    <w:basedOn w:val="Normal"/>
+    <w:basedOn w:val="Standaard"/>
     <w:rsid w:val="00EC57EA"/>
     <w:pPr>
       <w:widowControl w:val="0"/>
@@ -5841,7 +5647,7 @@
   </w:style>
   <w:style w:type="paragraph" w:customStyle="1" w:styleId="OpmaakprofielPlattetekstinspringenVerdanaRegelafstandExact123">
     <w:name w:val="Opmaakprofiel Platte tekst inspringen + Verdana Regelafstand:  Exact 123 ..."/>
-    <w:basedOn w:val="BodyTextIndent"/>
+    <w:basedOn w:val="Plattetekstinspringen"/>
     <w:rsid w:val="00FA49E4"/>
     <w:pPr>
       <w:spacing w:line="246" w:lineRule="exact"/>
@@ -5850,10 +5656,10 @@
       <w:rFonts w:ascii="Verdana" w:hAnsi="Verdana"/>
     </w:rPr>
   </w:style>
-  <w:style w:type="paragraph" w:styleId="TOC1">
+  <w:style w:type="paragraph" w:styleId="Inhopg1">
     <w:name w:val="toc 1"/>
-    <w:basedOn w:val="Normal"/>
-    <w:next w:val="Normal"/>
+    <w:basedOn w:val="Standaard"/>
+    <w:next w:val="Standaard"/>
     <w:autoRedefine/>
     <w:semiHidden/>
     <w:rsid w:val="00CE4FAA"/>
@@ -5875,10 +5681,10 @@
       <w:lang w:val="nl" w:eastAsia="en-US"/>
     </w:rPr>
   </w:style>
-  <w:style w:type="paragraph" w:styleId="TOC2">
+  <w:style w:type="paragraph" w:styleId="Inhopg2">
     <w:name w:val="toc 2"/>
-    <w:basedOn w:val="Normal"/>
-    <w:next w:val="Normal"/>
+    <w:basedOn w:val="Standaard"/>
+    <w:next w:val="Standaard"/>
     <w:autoRedefine/>
     <w:semiHidden/>
     <w:rsid w:val="00CE4FAA"/>
@@ -5901,7 +5707,7 @@
       <w:lang w:val="nl" w:eastAsia="en-US"/>
     </w:rPr>
   </w:style>
-  <w:style w:type="character" w:styleId="FollowedHyperlink">
+  <w:style w:type="character" w:styleId="GevolgdeHyperlink">
     <w:name w:val="FollowedHyperlink"/>
     <w:rsid w:val="00D61664"/>
     <w:rPr>
@@ -5909,9 +5715,9 @@
       <w:u w:val="single"/>
     </w:rPr>
   </w:style>
-  <w:style w:type="paragraph" w:styleId="NormalWeb">
+  <w:style w:type="paragraph" w:styleId="Normaalweb">
     <w:name w:val="Normal (Web)"/>
-    <w:basedOn w:val="Normal"/>
+    <w:basedOn w:val="Standaard"/>
     <w:rsid w:val="00671BAF"/>
     <w:pPr>
       <w:tabs>
@@ -5932,9 +5738,9 @@
       <w:lang w:val="en-US" w:eastAsia="en-US"/>
     </w:rPr>
   </w:style>
-  <w:style w:type="paragraph" w:styleId="BodyText2">
+  <w:style w:type="paragraph" w:styleId="Plattetekst2">
     <w:name w:val="Body Text 2"/>
-    <w:basedOn w:val="Normal"/>
+    <w:basedOn w:val="Standaard"/>
     <w:rsid w:val="0079740B"/>
     <w:pPr>
       <w:tabs>
@@ -5955,8 +5761,8 @@
       <w:sz w:val="24"/>
     </w:rPr>
   </w:style>
-  <w:style w:type="paragraph" w:customStyle="1" w:styleId="Geenafstand">
-    <w:name w:val="Geen afstand"/>
+  <w:style w:type="paragraph" w:customStyle="1" w:styleId="Geenafstand1">
+    <w:name w:val="Geen afstand1"/>
     <w:qFormat/>
     <w:rsid w:val="00FE3FB9"/>
     <w:rPr>
@@ -5966,10 +5772,10 @@
       <w:lang w:val="nl-NL"/>
     </w:rPr>
   </w:style>
-  <w:style w:type="paragraph" w:styleId="TOC3">
+  <w:style w:type="paragraph" w:styleId="Inhopg3">
     <w:name w:val="toc 3"/>
-    <w:basedOn w:val="Normal"/>
-    <w:next w:val="Normal"/>
+    <w:basedOn w:val="Standaard"/>
+    <w:next w:val="Standaard"/>
     <w:autoRedefine/>
     <w:semiHidden/>
     <w:rsid w:val="00E86D18"/>
@@ -6050,18 +5856,18 @@
       <w:lang w:val="en-GB" w:eastAsia="nl-NL" w:bidi="ar-SA"/>
     </w:rPr>
   </w:style>
-  <w:style w:type="paragraph" w:styleId="CommentText">
+  <w:style w:type="paragraph" w:styleId="Tekstopmerking">
     <w:name w:val="annotation text"/>
-    <w:basedOn w:val="Normal"/>
+    <w:basedOn w:val="Standaard"/>
     <w:semiHidden/>
     <w:rsid w:val="0092314D"/>
     <w:rPr>
       <w:lang w:val="en-GB"/>
     </w:rPr>
   </w:style>
-  <w:style w:type="character" w:styleId="PageNumber">
+  <w:style w:type="character" w:styleId="Paginanummer">
     <w:name w:val="page number"/>
-    <w:basedOn w:val="DefaultParagraphFont"/>
+    <w:basedOn w:val="Standaardalinea-lettertype"/>
     <w:rsid w:val="0092314D"/>
   </w:style>
 </w:styles>

</xml_diff>